<commit_message>
todos os documentos atualizados, falta a apresentação de sprint 2
</commit_message>
<xml_diff>
--- a/Documentos/Sprint 1/Decisão Arquitetural - BackEnd.docx
+++ b/Documentos/Sprint 1/Decisão Arquitetural - BackEnd.docx
@@ -72,7 +72,7 @@
     <w:tbl>
       <w:tblPr>
         <w:tblStyle w:val="Table1"/>
-        <w:bidi w:val="0"/>
+        <w:bidiVisual w:val="0"/>
         <w:tblW w:w="9360.0" w:type="dxa"/>
         <w:jc w:val="left"/>
         <w:tblBorders>
@@ -303,7 +303,7 @@
     <w:tbl>
       <w:tblPr>
         <w:tblStyle w:val="Table2"/>
-        <w:bidi w:val="0"/>
+        <w:bidiVisual w:val="0"/>
         <w:tblW w:w="9360.0" w:type="dxa"/>
         <w:jc w:val="left"/>
         <w:tblBorders>
@@ -402,7 +402,7 @@
     <w:tbl>
       <w:tblPr>
         <w:tblStyle w:val="Table3"/>
-        <w:bidi w:val="0"/>
+        <w:bidiVisual w:val="0"/>
         <w:tblW w:w="9360.0" w:type="dxa"/>
         <w:jc w:val="left"/>
         <w:tblBorders>
@@ -501,7 +501,7 @@
     <w:tbl>
       <w:tblPr>
         <w:tblStyle w:val="Table4"/>
-        <w:bidi w:val="0"/>
+        <w:bidiVisual w:val="0"/>
         <w:tblW w:w="9360.0" w:type="dxa"/>
         <w:jc w:val="left"/>
         <w:tblBorders>
@@ -661,7 +661,7 @@
     <w:tbl>
       <w:tblPr>
         <w:tblStyle w:val="Table5"/>
-        <w:bidi w:val="0"/>
+        <w:bidiVisual w:val="0"/>
         <w:tblW w:w="9360.0" w:type="dxa"/>
         <w:jc w:val="left"/>
         <w:tblBorders>

</xml_diff>